<commit_message>
Falto comitear esto xd
</commit_message>
<xml_diff>
--- a/Informe Trabajo Integrador N°1.docx
+++ b/Informe Trabajo Integrador N°1.docx
@@ -56,6 +56,7 @@
                 <w:dataBinding w:prefixMappings="xmlns:ns0='http://schemas.openxmlformats.org/officeDocument/2006/extended-properties'" w:xpath="/ns0:Properties[1]/ns0:Company[1]" w:storeItemID="{6668398D-A668-4E3E-A5EB-62B293D839F1}"/>
                 <w:text/>
               </w:sdtPr>
+              <w:sdtEndPr/>
               <w:sdtContent>
                 <w:tc>
                   <w:tcPr>
@@ -81,8 +82,54 @@
                         <w:sz w:val="24"/>
                         <w:szCs w:val="24"/>
                       </w:rPr>
-                      <w:t>Mateo Etchepare, Gregorio Firmani, Franco Sardi</w:t>
+                      <w:t xml:space="preserve">Mateo </w:t>
                     </w:r>
+                    <w:proofErr w:type="spellStart"/>
+                    <w:r>
+                      <w:rPr>
+                        <w:color w:val="2E74B5" w:themeColor="accent1" w:themeShade="BF"/>
+                        <w:sz w:val="24"/>
+                        <w:szCs w:val="24"/>
+                      </w:rPr>
+                      <w:t>Etchepare</w:t>
+                    </w:r>
+                    <w:proofErr w:type="spellEnd"/>
+                    <w:r>
+                      <w:rPr>
+                        <w:color w:val="2E74B5" w:themeColor="accent1" w:themeShade="BF"/>
+                        <w:sz w:val="24"/>
+                        <w:szCs w:val="24"/>
+                      </w:rPr>
+                      <w:t xml:space="preserve">, Gregorio </w:t>
+                    </w:r>
+                    <w:proofErr w:type="spellStart"/>
+                    <w:r>
+                      <w:rPr>
+                        <w:color w:val="2E74B5" w:themeColor="accent1" w:themeShade="BF"/>
+                        <w:sz w:val="24"/>
+                        <w:szCs w:val="24"/>
+                      </w:rPr>
+                      <w:t>Firmani</w:t>
+                    </w:r>
+                    <w:proofErr w:type="spellEnd"/>
+                    <w:r>
+                      <w:rPr>
+                        <w:color w:val="2E74B5" w:themeColor="accent1" w:themeShade="BF"/>
+                        <w:sz w:val="24"/>
+                        <w:szCs w:val="24"/>
+                      </w:rPr>
+                      <w:t xml:space="preserve">, Franco </w:t>
+                    </w:r>
+                    <w:proofErr w:type="spellStart"/>
+                    <w:r>
+                      <w:rPr>
+                        <w:color w:val="2E74B5" w:themeColor="accent1" w:themeShade="BF"/>
+                        <w:sz w:val="24"/>
+                        <w:szCs w:val="24"/>
+                      </w:rPr>
+                      <w:t>Sardi</w:t>
+                    </w:r>
+                    <w:proofErr w:type="spellEnd"/>
                   </w:p>
                 </w:tc>
               </w:sdtContent>
@@ -109,6 +156,7 @@
                   <w:dataBinding w:prefixMappings="xmlns:ns0='http://schemas.openxmlformats.org/package/2006/metadata/core-properties' xmlns:ns1='http://purl.org/dc/elements/1.1/'" w:xpath="/ns0:coreProperties[1]/ns1:title[1]" w:storeItemID="{6C3C8BC8-F283-45AE-878A-BAB7291924A1}"/>
                   <w:text/>
                 </w:sdtPr>
+                <w:sdtEndPr/>
                 <w:sdtContent>
                   <w:p>
                     <w:pPr>
@@ -151,6 +199,7 @@
                 <w:dataBinding w:prefixMappings="xmlns:ns0='http://schemas.openxmlformats.org/package/2006/metadata/core-properties' xmlns:ns1='http://purl.org/dc/elements/1.1/'" w:xpath="/ns0:coreProperties[1]/ns1:subject[1]" w:storeItemID="{6C3C8BC8-F283-45AE-878A-BAB7291924A1}"/>
                 <w:text/>
               </w:sdtPr>
+              <w:sdtEndPr/>
               <w:sdtContent>
                 <w:tc>
                   <w:tcPr>
@@ -247,7 +296,15 @@
     <w:p>
       <w:r>
         <w:lastRenderedPageBreak/>
-        <w:t>[Indice]</w:t>
+        <w:t>[</w:t>
+      </w:r>
+      <w:proofErr w:type="spellStart"/>
+      <w:r>
+        <w:t>Indice</w:t>
+      </w:r>
+      <w:proofErr w:type="spellEnd"/>
+      <w:r>
+        <w:t>]</w:t>
       </w:r>
     </w:p>
     <w:p/>
@@ -323,23 +380,865 @@
       <w:r>
         <w:t xml:space="preserve"> de que cierto símbolo se dé si ya se dio otro, y en base a éste cálculo determinar si la fuente es de memoria nula o no nula. </w:t>
       </w:r>
-    </w:p>
-    <w:p>
-      <w:r>
-        <w:t>Se podría mostrar el algoritmo usado para la lectura del archivo, pero</w:t>
-      </w:r>
-      <w:r>
-        <w:t xml:space="preserve"> su implementación no aporta mucho al enfoque de la materia. Luego de leer </w:t>
+      <w:r>
+        <w:t xml:space="preserve">Luego en base a esto, si es de memoria nula generar la extensión de orden 20 y calcular la entropía de la fuente inicial y de orden 20; mientras que si es de memoria no nula se determina si es </w:t>
+      </w:r>
+      <w:proofErr w:type="spellStart"/>
+      <w:r>
+        <w:t>ergódica</w:t>
+      </w:r>
+      <w:proofErr w:type="spellEnd"/>
+      <w:r>
+        <w:t xml:space="preserve"> y se establece su vector estacionario, además de calcular la entropía de la fuente.</w:t>
+      </w:r>
+    </w:p>
+    <w:p>
+      <w:r>
+        <w:t xml:space="preserve">Para lograr esto, se va leyendo de a un símbolo y se </w:t>
+      </w:r>
+      <w:r>
+        <w:t>va actualizando en un vector</w:t>
+      </w:r>
+      <w:r>
+        <w:t xml:space="preserve"> la cantidad de apariencias que </w:t>
+      </w:r>
+      <w:r>
+        <w:t>dicho símbolo</w:t>
+      </w:r>
+      <w:r>
+        <w:t xml:space="preserve"> </w:t>
+      </w:r>
+      <w:r>
+        <w:t>tiene. Además</w:t>
+      </w:r>
+      <w:r>
+        <w:t>,</w:t>
+      </w:r>
+      <w:r>
+        <w:t xml:space="preserve"> se carga en una matriz </w:t>
+      </w:r>
+      <w:r>
+        <w:t>la cantidad de veces que apareció un símbolo seguido de otro.</w:t>
+      </w:r>
+      <w:r>
+        <w:t xml:space="preserve"> Con esta información, se llama a un algoritmo que calcula las probabilidades condicionales.</w:t>
+      </w:r>
+    </w:p>
+    <w:p>
+      <w:r>
+        <w:t>Sacándole las partes de manejo de errores de lectura del archivo y similar, ya que no son relevantes a éste trabajo, e</w:t>
+      </w:r>
+      <w:r>
+        <w:t xml:space="preserve">l algoritmo </w:t>
+      </w:r>
+      <w:r>
+        <w:t xml:space="preserve">de lectura </w:t>
+      </w:r>
+      <w:r>
+        <w:t>se ve así:</w:t>
+      </w:r>
+    </w:p>
+    <w:p/>
+    <w:p>
+      <w:pPr>
+        <w:rPr>
+          <w:rFonts w:ascii="Consolas" w:hAnsi="Consolas"/>
+        </w:rPr>
+      </w:pPr>
+      <w:proofErr w:type="spellStart"/>
+      <w:r>
+        <w:rPr>
+          <w:rFonts w:ascii="Consolas" w:hAnsi="Consolas"/>
+        </w:rPr>
+        <w:t>LeeArchivo</w:t>
+      </w:r>
+      <w:proofErr w:type="spellEnd"/>
+      <w:r>
+        <w:rPr>
+          <w:rFonts w:ascii="Consolas" w:hAnsi="Consolas"/>
+        </w:rPr>
+        <w:t>(</w:t>
+      </w:r>
+      <w:proofErr w:type="spellStart"/>
+      <w:r>
+        <w:rPr>
+          <w:rFonts w:ascii="Consolas" w:hAnsi="Consolas"/>
+        </w:rPr>
+        <w:t>int</w:t>
+      </w:r>
+      <w:proofErr w:type="spellEnd"/>
+      <w:r>
+        <w:rPr>
+          <w:rFonts w:ascii="Consolas" w:hAnsi="Consolas"/>
+        </w:rPr>
+        <w:t xml:space="preserve"> [][] </w:t>
+      </w:r>
+      <w:proofErr w:type="spellStart"/>
+      <w:r>
+        <w:rPr>
+          <w:rFonts w:ascii="Consolas" w:hAnsi="Consolas"/>
+          <w:u w:val="single"/>
+        </w:rPr>
+        <w:t>matr</w:t>
       </w:r>
       <w:bookmarkStart w:id="0" w:name="_GoBack"/>
       <w:bookmarkEnd w:id="0"/>
       <w:r>
-        <w:t xml:space="preserve">El cálculo </w:t>
-      </w:r>
-      <w:r>
-        <w:t>de las probabilidades condicionales se realizó con el siguiente algoritmo:</w:t>
-      </w:r>
-    </w:p>
+        <w:rPr>
+          <w:rFonts w:ascii="Consolas" w:hAnsi="Consolas"/>
+          <w:u w:val="single"/>
+        </w:rPr>
+        <w:t>izSalida</w:t>
+      </w:r>
+      <w:proofErr w:type="spellEnd"/>
+      <w:r>
+        <w:rPr>
+          <w:rFonts w:ascii="Consolas" w:hAnsi="Consolas"/>
+        </w:rPr>
+        <w:t>)</w:t>
+      </w:r>
+    </w:p>
+    <w:p>
+      <w:pPr>
+        <w:rPr>
+          <w:rFonts w:ascii="Consolas" w:hAnsi="Consolas"/>
+        </w:rPr>
+      </w:pPr>
+      <w:r>
+        <w:rPr>
+          <w:rFonts w:ascii="Consolas" w:hAnsi="Consolas"/>
+        </w:rPr>
+        <w:t>{</w:t>
+      </w:r>
+    </w:p>
+    <w:p>
+      <w:pPr>
+        <w:rPr>
+          <w:rFonts w:ascii="Consolas" w:hAnsi="Consolas"/>
+        </w:rPr>
+      </w:pPr>
+      <w:r>
+        <w:rPr>
+          <w:rFonts w:ascii="Consolas" w:hAnsi="Consolas"/>
+        </w:rPr>
+        <w:t xml:space="preserve">    </w:t>
+      </w:r>
+      <w:proofErr w:type="spellStart"/>
+      <w:r>
+        <w:rPr>
+          <w:rFonts w:ascii="Consolas" w:hAnsi="Consolas"/>
+        </w:rPr>
+        <w:t>int</w:t>
+      </w:r>
+      <w:proofErr w:type="spellEnd"/>
+      <w:r>
+        <w:rPr>
+          <w:rFonts w:ascii="Consolas" w:hAnsi="Consolas"/>
+        </w:rPr>
+        <w:t xml:space="preserve"> </w:t>
+      </w:r>
+      <w:proofErr w:type="spellStart"/>
+      <w:r>
+        <w:rPr>
+          <w:rFonts w:ascii="Consolas" w:hAnsi="Consolas"/>
+        </w:rPr>
+        <w:t>cantSimbolos</w:t>
+      </w:r>
+      <w:proofErr w:type="spellEnd"/>
+      <w:r>
+        <w:rPr>
+          <w:rFonts w:ascii="Consolas" w:hAnsi="Consolas"/>
+        </w:rPr>
+        <w:t xml:space="preserve"> = 3;</w:t>
+      </w:r>
+    </w:p>
+    <w:p>
+      <w:pPr>
+        <w:rPr>
+          <w:rFonts w:ascii="Consolas" w:hAnsi="Consolas"/>
+        </w:rPr>
+      </w:pPr>
+      <w:r>
+        <w:rPr>
+          <w:rFonts w:ascii="Consolas" w:hAnsi="Consolas"/>
+        </w:rPr>
+        <w:t xml:space="preserve">    </w:t>
+      </w:r>
+      <w:proofErr w:type="spellStart"/>
+      <w:r>
+        <w:rPr>
+          <w:rFonts w:ascii="Consolas" w:hAnsi="Consolas"/>
+        </w:rPr>
+        <w:t>int</w:t>
+      </w:r>
+      <w:proofErr w:type="spellEnd"/>
+      <w:r>
+        <w:rPr>
+          <w:rFonts w:ascii="Consolas" w:hAnsi="Consolas"/>
+        </w:rPr>
+        <w:t xml:space="preserve"> </w:t>
+      </w:r>
+      <w:proofErr w:type="spellStart"/>
+      <w:r>
+        <w:rPr>
+          <w:rFonts w:ascii="Consolas" w:hAnsi="Consolas"/>
+        </w:rPr>
+        <w:t>offsetCaracter</w:t>
+      </w:r>
+      <w:proofErr w:type="spellEnd"/>
+      <w:r>
+        <w:rPr>
+          <w:rFonts w:ascii="Consolas" w:hAnsi="Consolas"/>
+        </w:rPr>
+        <w:t xml:space="preserve"> = 65; //offset para que A sea 0, B sea 1, etc.</w:t>
+      </w:r>
+    </w:p>
+    <w:p>
+      <w:pPr>
+        <w:rPr>
+          <w:rFonts w:ascii="Consolas" w:hAnsi="Consolas"/>
+        </w:rPr>
+      </w:pPr>
+    </w:p>
+    <w:p>
+      <w:pPr>
+        <w:rPr>
+          <w:rFonts w:ascii="Consolas" w:hAnsi="Consolas"/>
+        </w:rPr>
+      </w:pPr>
+      <w:r>
+        <w:rPr>
+          <w:rFonts w:ascii="Consolas" w:hAnsi="Consolas"/>
+        </w:rPr>
+        <w:t xml:space="preserve">    File archivo = new File("datosGrupo11.txt”);</w:t>
+      </w:r>
+    </w:p>
+    <w:p>
+      <w:pPr>
+        <w:rPr>
+          <w:rFonts w:ascii="Consolas" w:hAnsi="Consolas"/>
+        </w:rPr>
+      </w:pPr>
+      <w:r>
+        <w:rPr>
+          <w:rFonts w:ascii="Consolas" w:hAnsi="Consolas"/>
+        </w:rPr>
+        <w:t xml:space="preserve">    </w:t>
+      </w:r>
+      <w:proofErr w:type="spellStart"/>
+      <w:r>
+        <w:rPr>
+          <w:rFonts w:ascii="Consolas" w:hAnsi="Consolas"/>
+        </w:rPr>
+        <w:t>int</w:t>
+      </w:r>
+      <w:proofErr w:type="spellEnd"/>
+      <w:r>
+        <w:rPr>
+          <w:rFonts w:ascii="Consolas" w:hAnsi="Consolas"/>
+        </w:rPr>
+        <w:t xml:space="preserve"> </w:t>
+      </w:r>
+      <w:proofErr w:type="spellStart"/>
+      <w:r>
+        <w:rPr>
+          <w:rFonts w:ascii="Consolas" w:hAnsi="Consolas"/>
+        </w:rPr>
+        <w:t>ultSim</w:t>
+      </w:r>
+      <w:proofErr w:type="spellEnd"/>
+      <w:r>
+        <w:rPr>
+          <w:rFonts w:ascii="Consolas" w:hAnsi="Consolas"/>
+        </w:rPr>
+        <w:t xml:space="preserve"> = 0; </w:t>
+      </w:r>
+    </w:p>
+    <w:p>
+      <w:pPr>
+        <w:rPr>
+          <w:rFonts w:ascii="Consolas" w:hAnsi="Consolas"/>
+        </w:rPr>
+      </w:pPr>
+      <w:r>
+        <w:rPr>
+          <w:rFonts w:ascii="Consolas" w:hAnsi="Consolas"/>
+        </w:rPr>
+        <w:t xml:space="preserve">    </w:t>
+      </w:r>
+      <w:proofErr w:type="spellStart"/>
+      <w:r>
+        <w:rPr>
+          <w:rFonts w:ascii="Consolas" w:hAnsi="Consolas"/>
+        </w:rPr>
+        <w:t>int</w:t>
+      </w:r>
+      <w:proofErr w:type="spellEnd"/>
+      <w:r>
+        <w:rPr>
+          <w:rFonts w:ascii="Consolas" w:hAnsi="Consolas"/>
+        </w:rPr>
+        <w:t xml:space="preserve"> sim = 0;</w:t>
+      </w:r>
+    </w:p>
+    <w:p>
+      <w:pPr>
+        <w:rPr>
+          <w:rFonts w:ascii="Consolas" w:hAnsi="Consolas"/>
+        </w:rPr>
+      </w:pPr>
+      <w:r>
+        <w:rPr>
+          <w:rFonts w:ascii="Consolas" w:hAnsi="Consolas"/>
+        </w:rPr>
+        <w:t xml:space="preserve">    </w:t>
+      </w:r>
+      <w:proofErr w:type="spellStart"/>
+      <w:proofErr w:type="gramStart"/>
+      <w:r>
+        <w:rPr>
+          <w:rFonts w:ascii="Consolas" w:hAnsi="Consolas"/>
+        </w:rPr>
+        <w:t>double</w:t>
+      </w:r>
+      <w:proofErr w:type="spellEnd"/>
+      <w:r>
+        <w:rPr>
+          <w:rFonts w:ascii="Consolas" w:hAnsi="Consolas"/>
+        </w:rPr>
+        <w:t>[</w:t>
+      </w:r>
+      <w:proofErr w:type="gramEnd"/>
+      <w:r>
+        <w:rPr>
+          <w:rFonts w:ascii="Consolas" w:hAnsi="Consolas"/>
+        </w:rPr>
+        <w:t xml:space="preserve">][] </w:t>
+      </w:r>
+      <w:proofErr w:type="spellStart"/>
+      <w:r>
+        <w:rPr>
+          <w:rFonts w:ascii="Consolas" w:hAnsi="Consolas"/>
+        </w:rPr>
+        <w:t>MPasaje</w:t>
+      </w:r>
+      <w:proofErr w:type="spellEnd"/>
+      <w:r>
+        <w:rPr>
+          <w:rFonts w:ascii="Consolas" w:hAnsi="Consolas"/>
+        </w:rPr>
+        <w:t xml:space="preserve"> = new </w:t>
+      </w:r>
+      <w:proofErr w:type="spellStart"/>
+      <w:r>
+        <w:rPr>
+          <w:rFonts w:ascii="Consolas" w:hAnsi="Consolas"/>
+        </w:rPr>
+        <w:t>double</w:t>
+      </w:r>
+      <w:proofErr w:type="spellEnd"/>
+      <w:r>
+        <w:rPr>
+          <w:rFonts w:ascii="Consolas" w:hAnsi="Consolas"/>
+        </w:rPr>
+        <w:t>[</w:t>
+      </w:r>
+      <w:proofErr w:type="spellStart"/>
+      <w:r>
+        <w:rPr>
+          <w:rFonts w:ascii="Consolas" w:hAnsi="Consolas"/>
+        </w:rPr>
+        <w:t>cantSimbolos</w:t>
+      </w:r>
+      <w:proofErr w:type="spellEnd"/>
+      <w:r>
+        <w:rPr>
+          <w:rFonts w:ascii="Consolas" w:hAnsi="Consolas"/>
+        </w:rPr>
+        <w:t>][</w:t>
+      </w:r>
+      <w:proofErr w:type="spellStart"/>
+      <w:r>
+        <w:rPr>
+          <w:rFonts w:ascii="Consolas" w:hAnsi="Consolas"/>
+        </w:rPr>
+        <w:t>cantSimbolos</w:t>
+      </w:r>
+      <w:proofErr w:type="spellEnd"/>
+      <w:r>
+        <w:rPr>
+          <w:rFonts w:ascii="Consolas" w:hAnsi="Consolas"/>
+        </w:rPr>
+        <w:t>];</w:t>
+      </w:r>
+    </w:p>
+    <w:p>
+      <w:pPr>
+        <w:rPr>
+          <w:rFonts w:ascii="Consolas" w:hAnsi="Consolas"/>
+        </w:rPr>
+      </w:pPr>
+      <w:r>
+        <w:rPr>
+          <w:rFonts w:ascii="Consolas" w:hAnsi="Consolas"/>
+        </w:rPr>
+        <w:t xml:space="preserve">    </w:t>
+      </w:r>
+      <w:proofErr w:type="spellStart"/>
+      <w:proofErr w:type="gramStart"/>
+      <w:r>
+        <w:rPr>
+          <w:rFonts w:ascii="Consolas" w:hAnsi="Consolas"/>
+        </w:rPr>
+        <w:t>double</w:t>
+      </w:r>
+      <w:proofErr w:type="spellEnd"/>
+      <w:r>
+        <w:rPr>
+          <w:rFonts w:ascii="Consolas" w:hAnsi="Consolas"/>
+        </w:rPr>
+        <w:t>[</w:t>
+      </w:r>
+      <w:proofErr w:type="gramEnd"/>
+      <w:r>
+        <w:rPr>
+          <w:rFonts w:ascii="Consolas" w:hAnsi="Consolas"/>
+        </w:rPr>
+        <w:t xml:space="preserve">] </w:t>
+      </w:r>
+      <w:proofErr w:type="spellStart"/>
+      <w:r>
+        <w:rPr>
+          <w:rFonts w:ascii="Consolas" w:hAnsi="Consolas"/>
+        </w:rPr>
+        <w:t>VEstacionario</w:t>
+      </w:r>
+      <w:proofErr w:type="spellEnd"/>
+      <w:r>
+        <w:rPr>
+          <w:rFonts w:ascii="Consolas" w:hAnsi="Consolas"/>
+        </w:rPr>
+        <w:t xml:space="preserve"> = new </w:t>
+      </w:r>
+      <w:proofErr w:type="spellStart"/>
+      <w:r>
+        <w:rPr>
+          <w:rFonts w:ascii="Consolas" w:hAnsi="Consolas"/>
+        </w:rPr>
+        <w:t>double</w:t>
+      </w:r>
+      <w:proofErr w:type="spellEnd"/>
+      <w:r>
+        <w:rPr>
+          <w:rFonts w:ascii="Consolas" w:hAnsi="Consolas"/>
+        </w:rPr>
+        <w:t>[</w:t>
+      </w:r>
+      <w:proofErr w:type="spellStart"/>
+      <w:r>
+        <w:rPr>
+          <w:rFonts w:ascii="Consolas" w:hAnsi="Consolas"/>
+        </w:rPr>
+        <w:t>cantSimbolos</w:t>
+      </w:r>
+      <w:proofErr w:type="spellEnd"/>
+      <w:r>
+        <w:rPr>
+          <w:rFonts w:ascii="Consolas" w:hAnsi="Consolas"/>
+        </w:rPr>
+        <w:t>];</w:t>
+      </w:r>
+    </w:p>
+    <w:p>
+      <w:pPr>
+        <w:rPr>
+          <w:rFonts w:ascii="Consolas" w:hAnsi="Consolas"/>
+        </w:rPr>
+      </w:pPr>
+      <w:r>
+        <w:rPr>
+          <w:rFonts w:ascii="Consolas" w:hAnsi="Consolas"/>
+        </w:rPr>
+        <w:t xml:space="preserve">    </w:t>
+      </w:r>
+      <w:proofErr w:type="spellStart"/>
+      <w:proofErr w:type="gramStart"/>
+      <w:r>
+        <w:rPr>
+          <w:rFonts w:ascii="Consolas" w:hAnsi="Consolas"/>
+        </w:rPr>
+        <w:t>int</w:t>
+      </w:r>
+      <w:proofErr w:type="spellEnd"/>
+      <w:r>
+        <w:rPr>
+          <w:rFonts w:ascii="Consolas" w:hAnsi="Consolas"/>
+        </w:rPr>
+        <w:t>[</w:t>
+      </w:r>
+      <w:proofErr w:type="gramEnd"/>
+      <w:r>
+        <w:rPr>
+          <w:rFonts w:ascii="Consolas" w:hAnsi="Consolas"/>
+        </w:rPr>
+        <w:t xml:space="preserve">] V = new </w:t>
+      </w:r>
+      <w:proofErr w:type="spellStart"/>
+      <w:r>
+        <w:rPr>
+          <w:rFonts w:ascii="Consolas" w:hAnsi="Consolas"/>
+        </w:rPr>
+        <w:t>int</w:t>
+      </w:r>
+      <w:proofErr w:type="spellEnd"/>
+      <w:r>
+        <w:rPr>
+          <w:rFonts w:ascii="Consolas" w:hAnsi="Consolas"/>
+        </w:rPr>
+        <w:t>[</w:t>
+      </w:r>
+      <w:proofErr w:type="spellStart"/>
+      <w:r>
+        <w:rPr>
+          <w:rFonts w:ascii="Consolas" w:hAnsi="Consolas"/>
+        </w:rPr>
+        <w:t>cantSimbolos</w:t>
+      </w:r>
+      <w:proofErr w:type="spellEnd"/>
+      <w:r>
+        <w:rPr>
+          <w:rFonts w:ascii="Consolas" w:hAnsi="Consolas"/>
+        </w:rPr>
+        <w:t>];</w:t>
+      </w:r>
+    </w:p>
+    <w:p>
+      <w:pPr>
+        <w:rPr>
+          <w:rFonts w:ascii="Consolas" w:hAnsi="Consolas"/>
+        </w:rPr>
+      </w:pPr>
+      <w:r>
+        <w:rPr>
+          <w:rFonts w:ascii="Consolas" w:hAnsi="Consolas"/>
+        </w:rPr>
+        <w:t xml:space="preserve">    //primera lectura</w:t>
+      </w:r>
+    </w:p>
+    <w:p>
+      <w:pPr>
+        <w:rPr>
+          <w:rFonts w:ascii="Consolas" w:hAnsi="Consolas"/>
+        </w:rPr>
+      </w:pPr>
+      <w:r>
+        <w:rPr>
+          <w:rFonts w:ascii="Consolas" w:hAnsi="Consolas"/>
+        </w:rPr>
+        <w:t xml:space="preserve">    </w:t>
+      </w:r>
+      <w:proofErr w:type="spellStart"/>
+      <w:r>
+        <w:rPr>
+          <w:rFonts w:ascii="Consolas" w:hAnsi="Consolas"/>
+        </w:rPr>
+        <w:t>ultSim</w:t>
+      </w:r>
+      <w:proofErr w:type="spellEnd"/>
+      <w:r>
+        <w:rPr>
+          <w:rFonts w:ascii="Consolas" w:hAnsi="Consolas"/>
+        </w:rPr>
+        <w:t xml:space="preserve"> = </w:t>
+      </w:r>
+      <w:proofErr w:type="spellStart"/>
+      <w:proofErr w:type="gramStart"/>
+      <w:r>
+        <w:rPr>
+          <w:rFonts w:ascii="Consolas" w:hAnsi="Consolas"/>
+        </w:rPr>
+        <w:t>archivo.Read</w:t>
+      </w:r>
+      <w:proofErr w:type="spellEnd"/>
+      <w:proofErr w:type="gramEnd"/>
+      <w:r>
+        <w:rPr>
+          <w:rFonts w:ascii="Consolas" w:hAnsi="Consolas"/>
+        </w:rPr>
+        <w:t>();</w:t>
+      </w:r>
+    </w:p>
+    <w:p>
+      <w:pPr>
+        <w:rPr>
+          <w:rFonts w:ascii="Consolas" w:hAnsi="Consolas"/>
+        </w:rPr>
+      </w:pPr>
+      <w:r>
+        <w:rPr>
+          <w:rFonts w:ascii="Consolas" w:hAnsi="Consolas"/>
+        </w:rPr>
+        <w:t xml:space="preserve">    </w:t>
+      </w:r>
+      <w:proofErr w:type="gramStart"/>
+      <w:r>
+        <w:rPr>
+          <w:rFonts w:ascii="Consolas" w:hAnsi="Consolas"/>
+        </w:rPr>
+        <w:t>V[</w:t>
+      </w:r>
+      <w:proofErr w:type="spellStart"/>
+      <w:proofErr w:type="gramEnd"/>
+      <w:r>
+        <w:rPr>
+          <w:rFonts w:ascii="Consolas" w:hAnsi="Consolas"/>
+        </w:rPr>
+        <w:t>ultSim</w:t>
+      </w:r>
+      <w:proofErr w:type="spellEnd"/>
+      <w:r>
+        <w:rPr>
+          <w:rFonts w:ascii="Consolas" w:hAnsi="Consolas"/>
+        </w:rPr>
+        <w:t xml:space="preserve"> - </w:t>
+      </w:r>
+      <w:proofErr w:type="spellStart"/>
+      <w:r>
+        <w:rPr>
+          <w:rFonts w:ascii="Consolas" w:hAnsi="Consolas"/>
+        </w:rPr>
+        <w:t>offsetCaracter</w:t>
+      </w:r>
+      <w:proofErr w:type="spellEnd"/>
+      <w:r>
+        <w:rPr>
+          <w:rFonts w:ascii="Consolas" w:hAnsi="Consolas"/>
+        </w:rPr>
+        <w:t>] += 1;</w:t>
+      </w:r>
+    </w:p>
+    <w:p>
+      <w:pPr>
+        <w:rPr>
+          <w:rFonts w:ascii="Consolas" w:hAnsi="Consolas"/>
+        </w:rPr>
+      </w:pPr>
+      <w:r>
+        <w:rPr>
+          <w:rFonts w:ascii="Consolas" w:hAnsi="Consolas"/>
+        </w:rPr>
+        <w:t xml:space="preserve">    </w:t>
+      </w:r>
+      <w:proofErr w:type="spellStart"/>
+      <w:r>
+        <w:rPr>
+          <w:rFonts w:ascii="Consolas" w:hAnsi="Consolas"/>
+        </w:rPr>
+        <w:t>while</w:t>
+      </w:r>
+      <w:proofErr w:type="spellEnd"/>
+      <w:r>
+        <w:rPr>
+          <w:rFonts w:ascii="Consolas" w:hAnsi="Consolas"/>
+        </w:rPr>
+        <w:t xml:space="preserve"> (sim = </w:t>
+      </w:r>
+      <w:proofErr w:type="spellStart"/>
+      <w:proofErr w:type="gramStart"/>
+      <w:r>
+        <w:rPr>
+          <w:rFonts w:ascii="Consolas" w:hAnsi="Consolas"/>
+        </w:rPr>
+        <w:t>archivo.Read</w:t>
+      </w:r>
+      <w:proofErr w:type="spellEnd"/>
+      <w:proofErr w:type="gramEnd"/>
+      <w:r>
+        <w:rPr>
+          <w:rFonts w:ascii="Consolas" w:hAnsi="Consolas"/>
+        </w:rPr>
+        <w:t>())</w:t>
+      </w:r>
+    </w:p>
+    <w:p>
+      <w:pPr>
+        <w:rPr>
+          <w:rFonts w:ascii="Consolas" w:hAnsi="Consolas"/>
+        </w:rPr>
+      </w:pPr>
+      <w:r>
+        <w:rPr>
+          <w:rFonts w:ascii="Consolas" w:hAnsi="Consolas"/>
+        </w:rPr>
+        <w:t xml:space="preserve">    {</w:t>
+      </w:r>
+    </w:p>
+    <w:p>
+      <w:pPr>
+        <w:rPr>
+          <w:rFonts w:ascii="Consolas" w:hAnsi="Consolas"/>
+        </w:rPr>
+      </w:pPr>
+      <w:r>
+        <w:rPr>
+          <w:rFonts w:ascii="Consolas" w:hAnsi="Consolas"/>
+        </w:rPr>
+        <w:t xml:space="preserve">    </w:t>
+      </w:r>
+      <w:r>
+        <w:rPr>
+          <w:rFonts w:ascii="Consolas" w:hAnsi="Consolas"/>
+        </w:rPr>
+        <w:tab/>
+      </w:r>
+      <w:proofErr w:type="gramStart"/>
+      <w:r>
+        <w:rPr>
+          <w:rFonts w:ascii="Consolas" w:hAnsi="Consolas"/>
+        </w:rPr>
+        <w:t>V[</w:t>
+      </w:r>
+      <w:proofErr w:type="spellStart"/>
+      <w:proofErr w:type="gramEnd"/>
+      <w:r>
+        <w:rPr>
+          <w:rFonts w:ascii="Consolas" w:hAnsi="Consolas"/>
+        </w:rPr>
+        <w:t>simb</w:t>
+      </w:r>
+      <w:proofErr w:type="spellEnd"/>
+      <w:r>
+        <w:rPr>
+          <w:rFonts w:ascii="Consolas" w:hAnsi="Consolas"/>
+        </w:rPr>
+        <w:t xml:space="preserve"> - </w:t>
+      </w:r>
+      <w:proofErr w:type="spellStart"/>
+      <w:r>
+        <w:rPr>
+          <w:rFonts w:ascii="Consolas" w:hAnsi="Consolas"/>
+        </w:rPr>
+        <w:t>offsetCaracter</w:t>
+      </w:r>
+      <w:proofErr w:type="spellEnd"/>
+      <w:r>
+        <w:rPr>
+          <w:rFonts w:ascii="Consolas" w:hAnsi="Consolas"/>
+        </w:rPr>
+        <w:t>] += 1;</w:t>
+      </w:r>
+    </w:p>
+    <w:p>
+      <w:pPr>
+        <w:rPr>
+          <w:rFonts w:ascii="Consolas" w:hAnsi="Consolas"/>
+        </w:rPr>
+      </w:pPr>
+      <w:r>
+        <w:rPr>
+          <w:rFonts w:ascii="Consolas" w:hAnsi="Consolas"/>
+        </w:rPr>
+        <w:tab/>
+      </w:r>
+      <w:proofErr w:type="gramStart"/>
+      <w:r>
+        <w:rPr>
+          <w:rFonts w:ascii="Consolas" w:hAnsi="Consolas"/>
+        </w:rPr>
+        <w:t>M[</w:t>
+      </w:r>
+      <w:proofErr w:type="spellStart"/>
+      <w:proofErr w:type="gramEnd"/>
+      <w:r>
+        <w:rPr>
+          <w:rFonts w:ascii="Consolas" w:hAnsi="Consolas"/>
+        </w:rPr>
+        <w:t>simb</w:t>
+      </w:r>
+      <w:proofErr w:type="spellEnd"/>
+      <w:r>
+        <w:rPr>
+          <w:rFonts w:ascii="Consolas" w:hAnsi="Consolas"/>
+        </w:rPr>
+        <w:t xml:space="preserve"> - </w:t>
+      </w:r>
+      <w:proofErr w:type="spellStart"/>
+      <w:r>
+        <w:rPr>
+          <w:rFonts w:ascii="Consolas" w:hAnsi="Consolas"/>
+        </w:rPr>
+        <w:t>offsetCaracter</w:t>
+      </w:r>
+      <w:proofErr w:type="spellEnd"/>
+      <w:r>
+        <w:rPr>
+          <w:rFonts w:ascii="Consolas" w:hAnsi="Consolas"/>
+        </w:rPr>
+        <w:t>] [</w:t>
+      </w:r>
+      <w:proofErr w:type="spellStart"/>
+      <w:r>
+        <w:rPr>
+          <w:rFonts w:ascii="Consolas" w:hAnsi="Consolas"/>
+        </w:rPr>
+        <w:t>ultSim</w:t>
+      </w:r>
+      <w:proofErr w:type="spellEnd"/>
+      <w:r>
+        <w:rPr>
+          <w:rFonts w:ascii="Consolas" w:hAnsi="Consolas"/>
+        </w:rPr>
+        <w:t xml:space="preserve"> - </w:t>
+      </w:r>
+      <w:proofErr w:type="spellStart"/>
+      <w:r>
+        <w:rPr>
+          <w:rFonts w:ascii="Consolas" w:hAnsi="Consolas"/>
+        </w:rPr>
+        <w:t>offsetCaracter</w:t>
+      </w:r>
+      <w:proofErr w:type="spellEnd"/>
+      <w:r>
+        <w:rPr>
+          <w:rFonts w:ascii="Consolas" w:hAnsi="Consolas"/>
+        </w:rPr>
+        <w:t>] += 1;</w:t>
+      </w:r>
+    </w:p>
+    <w:p>
+      <w:pPr>
+        <w:rPr>
+          <w:rFonts w:ascii="Consolas" w:hAnsi="Consolas"/>
+        </w:rPr>
+      </w:pPr>
+      <w:r>
+        <w:rPr>
+          <w:rFonts w:ascii="Consolas" w:hAnsi="Consolas"/>
+        </w:rPr>
+        <w:t xml:space="preserve">    }</w:t>
+      </w:r>
+      <w:r>
+        <w:rPr>
+          <w:rFonts w:ascii="Consolas" w:hAnsi="Consolas"/>
+        </w:rPr>
+        <w:t xml:space="preserve">       </w:t>
+      </w:r>
+    </w:p>
+    <w:p>
+      <w:pPr>
+        <w:rPr>
+          <w:rFonts w:ascii="Consolas" w:hAnsi="Consolas"/>
+        </w:rPr>
+      </w:pPr>
+      <w:r>
+        <w:rPr>
+          <w:rFonts w:ascii="Consolas" w:hAnsi="Consolas"/>
+        </w:rPr>
+        <w:t>}</w:t>
+      </w:r>
+    </w:p>
+    <w:p/>
+    <w:p/>
     <w:p/>
     <w:sectPr>
       <w:pgSz w:w="11906" w:h="16838"/>
@@ -1034,6 +1933,13 @@
     <w:pitch w:val="variable"/>
     <w:sig w:usb0="E4002EFF" w:usb1="C000247B" w:usb2="00000009" w:usb3="00000000" w:csb0="000001FF" w:csb1="00000000"/>
   </w:font>
+  <w:font w:name="Consolas">
+    <w:panose1 w:val="020B0609020204030204"/>
+    <w:charset w:val="00"/>
+    <w:family w:val="modern"/>
+    <w:pitch w:val="fixed"/>
+    <w:sig w:usb0="E00006FF" w:usb1="0000FCFF" w:usb2="00000001" w:usb3="00000000" w:csb0="0000019F" w:csb1="00000000"/>
+  </w:font>
 </w:fonts>
 </file>
 
@@ -1054,6 +1960,7 @@
   <w:rsids>
     <w:rsidRoot w:val="004C502B"/>
     <w:rsid w:val="003D2B6E"/>
+    <w:rsid w:val="00411011"/>
     <w:rsid w:val="004C502B"/>
   </w:rsids>
   <m:mathPr>

</xml_diff>